<commit_message>
Clearly marked the fake data in table and figure shells as fake.
</commit_message>
<xml_diff>
--- a/DrugsInPeds/documents/OHDSI Drug Utilization in Children Protocol.docx
+++ b/DrugsInPeds/documents/OHDSI Drug Utilization in Children Protocol.docx
@@ -4392,6 +4392,118 @@
                 <w:sz w:val="18"/>
               </w:rPr>
             </w:pPr>
+            <w:r>
+              <w:rPr>
+                <w:noProof/>
+                <w:lang w:eastAsia="zh-CN"/>
+              </w:rPr>
+              <mc:AlternateContent>
+                <mc:Choice Requires="wps">
+                  <w:drawing>
+                    <wp:anchor distT="0" distB="0" distL="114300" distR="114300" simplePos="0" relativeHeight="251669504" behindDoc="0" locked="0" layoutInCell="1" allowOverlap="1" wp14:anchorId="4C36BFB5" wp14:editId="6B65553F">
+                      <wp:simplePos x="0" y="0"/>
+                      <wp:positionH relativeFrom="column">
+                        <wp:posOffset>56515</wp:posOffset>
+                      </wp:positionH>
+                      <wp:positionV relativeFrom="paragraph">
+                        <wp:posOffset>78105</wp:posOffset>
+                      </wp:positionV>
+                      <wp:extent cx="5326380" cy="1403985"/>
+                      <wp:effectExtent l="0" t="685800" r="0" b="675640"/>
+                      <wp:wrapNone/>
+                      <wp:docPr id="9" name="Text Box 2"/>
+                      <wp:cNvGraphicFramePr>
+                        <a:graphicFrameLocks xmlns:a="http://schemas.openxmlformats.org/drawingml/2006/main"/>
+                      </wp:cNvGraphicFramePr>
+                      <a:graphic xmlns:a="http://schemas.openxmlformats.org/drawingml/2006/main">
+                        <a:graphicData uri="http://schemas.microsoft.com/office/word/2010/wordprocessingShape">
+                          <wps:wsp>
+                            <wps:cNvSpPr txBox="1">
+                              <a:spLocks noChangeArrowheads="1"/>
+                            </wps:cNvSpPr>
+                            <wps:spPr bwMode="auto">
+                              <a:xfrm rot="20656162">
+                                <a:off x="0" y="0"/>
+                                <a:ext cx="5326380" cy="1403985"/>
+                              </a:xfrm>
+                              <a:prstGeom prst="rect">
+                                <a:avLst/>
+                              </a:prstGeom>
+                              <a:noFill/>
+                              <a:ln w="9525">
+                                <a:noFill/>
+                                <a:miter lim="800000"/>
+                                <a:headEnd/>
+                                <a:tailEnd/>
+                              </a:ln>
+                            </wps:spPr>
+                            <wps:txbx>
+                              <w:txbxContent>
+                                <w:p>
+                                  <w:pPr>
+                                    <w:jc w:val="center"/>
+                                    <w:rPr>
+                                      <w:color w:val="FF5050"/>
+                                      <w:sz w:val="44"/>
+                                    </w:rPr>
+                                  </w:pPr>
+                                  <w:r>
+                                    <w:rPr>
+                                      <w:color w:val="FF5050"/>
+                                      <w:sz w:val="44"/>
+                                    </w:rPr>
+                                    <w:t>Fake date for illustration only</w:t>
+                                  </w:r>
+                                </w:p>
+                              </w:txbxContent>
+                            </wps:txbx>
+                            <wps:bodyPr rot="0" vert="horz" wrap="square" lIns="91440" tIns="45720" rIns="91440" bIns="45720" anchor="t" anchorCtr="0">
+                              <a:spAutoFit/>
+                            </wps:bodyPr>
+                          </wps:wsp>
+                        </a:graphicData>
+                      </a:graphic>
+                      <wp14:sizeRelH relativeFrom="margin">
+                        <wp14:pctWidth>0</wp14:pctWidth>
+                      </wp14:sizeRelH>
+                      <wp14:sizeRelV relativeFrom="margin">
+                        <wp14:pctHeight>20000</wp14:pctHeight>
+                      </wp14:sizeRelV>
+                    </wp:anchor>
+                  </w:drawing>
+                </mc:Choice>
+                <mc:Fallback>
+                  <w:pict>
+                    <v:shapetype id="_x0000_t202" coordsize="21600,21600" o:spt="202" path="m,l,21600r21600,l21600,xe">
+                      <v:stroke joinstyle="miter"/>
+                      <v:path gradientshapeok="t" o:connecttype="rect"/>
+                    </v:shapetype>
+                    <v:shape id="Text Box 2" o:spid="_x0000_s1026" type="#_x0000_t202" style="position:absolute;margin-left:4.45pt;margin-top:6.15pt;width:419.4pt;height:110.55pt;rotation:-1030923fd;z-index:251669504;visibility:visible;mso-wrap-style:square;mso-width-percent:0;mso-height-percent:200;mso-wrap-distance-left:9pt;mso-wrap-distance-top:0;mso-wrap-distance-right:9pt;mso-wrap-distance-bottom:0;mso-position-horizontal:absolute;mso-position-horizontal-relative:text;mso-position-vertical:absolute;mso-position-vertical-relative:text;mso-width-percent:0;mso-height-percent:200;mso-width-relative:margin;mso-height-relative:margin;v-text-anchor:top" o:gfxdata="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" filled="f" stroked="f">
+                      <v:textbox style="mso-fit-shape-to-text:t">
+                        <w:txbxContent>
+                          <w:p>
+                            <w:pPr>
+                              <w:jc w:val="center"/>
+                              <w:rPr>
+                                <w:color w:val="FF5050"/>
+                                <w:sz w:val="44"/>
+                              </w:rPr>
+                            </w:pPr>
+                            <w:r>
+                              <w:rPr>
+                                <w:color w:val="FF5050"/>
+                                <w:sz w:val="44"/>
+                              </w:rPr>
+                              <w:t>Fake date for illustration only</w:t>
+                            </w:r>
+                          </w:p>
+                        </w:txbxContent>
+                      </v:textbox>
+                    </v:shape>
+                  </w:pict>
+                </mc:Fallback>
+              </mc:AlternateContent>
+            </w:r>
             <w:proofErr w:type="spellStart"/>
             <w:r>
               <w:rPr>
@@ -4722,6 +4834,9 @@
           </w:p>
           <w:p>
             <w:pPr>
+              <w:tabs>
+                <w:tab w:val="left" w:pos="1035"/>
+              </w:tabs>
               <w:rPr>
                 <w:sz w:val="18"/>
               </w:rPr>
@@ -4731,6 +4846,12 @@
                 <w:sz w:val="18"/>
               </w:rPr>
               <w:t>nystatin</w:t>
+            </w:r>
+            <w:r>
+              <w:rPr>
+                <w:sz w:val="18"/>
+              </w:rPr>
+              <w:tab/>
             </w:r>
           </w:p>
           <w:p>
@@ -5859,6 +5980,114 @@
                 <w:sz w:val="18"/>
               </w:rPr>
             </w:pPr>
+            <w:r>
+              <w:rPr>
+                <w:noProof/>
+                <w:lang w:eastAsia="zh-CN"/>
+              </w:rPr>
+              <mc:AlternateContent>
+                <mc:Choice Requires="wps">
+                  <w:drawing>
+                    <wp:anchor distT="0" distB="0" distL="114300" distR="114300" simplePos="0" relativeHeight="251667456" behindDoc="0" locked="0" layoutInCell="1" allowOverlap="1" wp14:anchorId="5DADF89B" wp14:editId="2C4D4FDD">
+                      <wp:simplePos x="0" y="0"/>
+                      <wp:positionH relativeFrom="column">
+                        <wp:posOffset>56515</wp:posOffset>
+                      </wp:positionH>
+                      <wp:positionV relativeFrom="paragraph">
+                        <wp:posOffset>-8890</wp:posOffset>
+                      </wp:positionV>
+                      <wp:extent cx="5326380" cy="1403985"/>
+                      <wp:effectExtent l="0" t="685800" r="0" b="675640"/>
+                      <wp:wrapNone/>
+                      <wp:docPr id="8" name="Text Box 2"/>
+                      <wp:cNvGraphicFramePr>
+                        <a:graphicFrameLocks xmlns:a="http://schemas.openxmlformats.org/drawingml/2006/main"/>
+                      </wp:cNvGraphicFramePr>
+                      <a:graphic xmlns:a="http://schemas.openxmlformats.org/drawingml/2006/main">
+                        <a:graphicData uri="http://schemas.microsoft.com/office/word/2010/wordprocessingShape">
+                          <wps:wsp>
+                            <wps:cNvSpPr txBox="1">
+                              <a:spLocks noChangeArrowheads="1"/>
+                            </wps:cNvSpPr>
+                            <wps:spPr bwMode="auto">
+                              <a:xfrm rot="20656162">
+                                <a:off x="0" y="0"/>
+                                <a:ext cx="5326380" cy="1403985"/>
+                              </a:xfrm>
+                              <a:prstGeom prst="rect">
+                                <a:avLst/>
+                              </a:prstGeom>
+                              <a:noFill/>
+                              <a:ln w="9525">
+                                <a:noFill/>
+                                <a:miter lim="800000"/>
+                                <a:headEnd/>
+                                <a:tailEnd/>
+                              </a:ln>
+                            </wps:spPr>
+                            <wps:txbx>
+                              <w:txbxContent>
+                                <w:p>
+                                  <w:pPr>
+                                    <w:jc w:val="center"/>
+                                    <w:rPr>
+                                      <w:color w:val="FF5050"/>
+                                      <w:sz w:val="44"/>
+                                    </w:rPr>
+                                  </w:pPr>
+                                  <w:r>
+                                    <w:rPr>
+                                      <w:color w:val="FF5050"/>
+                                      <w:sz w:val="44"/>
+                                    </w:rPr>
+                                    <w:t>Fake date for illustration only</w:t>
+                                  </w:r>
+                                </w:p>
+                              </w:txbxContent>
+                            </wps:txbx>
+                            <wps:bodyPr rot="0" vert="horz" wrap="square" lIns="91440" tIns="45720" rIns="91440" bIns="45720" anchor="t" anchorCtr="0">
+                              <a:spAutoFit/>
+                            </wps:bodyPr>
+                          </wps:wsp>
+                        </a:graphicData>
+                      </a:graphic>
+                      <wp14:sizeRelH relativeFrom="margin">
+                        <wp14:pctWidth>0</wp14:pctWidth>
+                      </wp14:sizeRelH>
+                      <wp14:sizeRelV relativeFrom="margin">
+                        <wp14:pctHeight>20000</wp14:pctHeight>
+                      </wp14:sizeRelV>
+                    </wp:anchor>
+                  </w:drawing>
+                </mc:Choice>
+                <mc:Fallback>
+                  <w:pict>
+                    <v:shape id="_x0000_s1027" type="#_x0000_t202" style="position:absolute;margin-left:4.45pt;margin-top:-.7pt;width:419.4pt;height:110.55pt;rotation:-1030923fd;z-index:251667456;visibility:visible;mso-wrap-style:square;mso-width-percent:0;mso-height-percent:200;mso-wrap-distance-left:9pt;mso-wrap-distance-top:0;mso-wrap-distance-right:9pt;mso-wrap-distance-bottom:0;mso-position-horizontal:absolute;mso-position-horizontal-relative:text;mso-position-vertical:absolute;mso-position-vertical-relative:text;mso-width-percent:0;mso-height-percent:200;mso-width-relative:margin;mso-height-relative:margin;v-text-anchor:top" o:gfxdata="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" filled="f" stroked="f">
+                      <v:textbox style="mso-fit-shape-to-text:t">
+                        <w:txbxContent>
+                          <w:p>
+                            <w:pPr>
+                              <w:jc w:val="center"/>
+                              <w:rPr>
+                                <w:color w:val="FF5050"/>
+                                <w:sz w:val="44"/>
+                              </w:rPr>
+                            </w:pPr>
+                            <w:r>
+                              <w:rPr>
+                                <w:color w:val="FF5050"/>
+                                <w:sz w:val="44"/>
+                              </w:rPr>
+                              <w:t>Fake date for illustration only</w:t>
+                            </w:r>
+                          </w:p>
+                        </w:txbxContent>
+                      </v:textbox>
+                    </v:shape>
+                  </w:pict>
+                </mc:Fallback>
+              </mc:AlternateContent>
+            </w:r>
             <w:proofErr w:type="spellStart"/>
             <w:r>
               <w:rPr>
@@ -7036,6 +7265,114 @@
       </w:r>
     </w:p>
     <w:p>
+      <w:r>
+        <w:rPr>
+          <w:noProof/>
+          <w:lang w:eastAsia="zh-CN"/>
+        </w:rPr>
+        <mc:AlternateContent>
+          <mc:Choice Requires="wps">
+            <w:drawing>
+              <wp:anchor distT="0" distB="0" distL="114300" distR="114300" simplePos="0" relativeHeight="251671552" behindDoc="0" locked="0" layoutInCell="1" allowOverlap="1" wp14:anchorId="13016248" wp14:editId="5FE60AC6">
+                <wp:simplePos x="0" y="0"/>
+                <wp:positionH relativeFrom="column">
+                  <wp:posOffset>151765</wp:posOffset>
+                </wp:positionH>
+                <wp:positionV relativeFrom="paragraph">
+                  <wp:posOffset>1171575</wp:posOffset>
+                </wp:positionV>
+                <wp:extent cx="5326380" cy="1403985"/>
+                <wp:effectExtent l="0" t="685800" r="0" b="675640"/>
+                <wp:wrapNone/>
+                <wp:docPr id="11" name="Text Box 2"/>
+                <wp:cNvGraphicFramePr>
+                  <a:graphicFrameLocks xmlns:a="http://schemas.openxmlformats.org/drawingml/2006/main"/>
+                </wp:cNvGraphicFramePr>
+                <a:graphic xmlns:a="http://schemas.openxmlformats.org/drawingml/2006/main">
+                  <a:graphicData uri="http://schemas.microsoft.com/office/word/2010/wordprocessingShape">
+                    <wps:wsp>
+                      <wps:cNvSpPr txBox="1">
+                        <a:spLocks noChangeArrowheads="1"/>
+                      </wps:cNvSpPr>
+                      <wps:spPr bwMode="auto">
+                        <a:xfrm rot="20656162">
+                          <a:off x="0" y="0"/>
+                          <a:ext cx="5326380" cy="1403985"/>
+                        </a:xfrm>
+                        <a:prstGeom prst="rect">
+                          <a:avLst/>
+                        </a:prstGeom>
+                        <a:noFill/>
+                        <a:ln w="9525">
+                          <a:noFill/>
+                          <a:miter lim="800000"/>
+                          <a:headEnd/>
+                          <a:tailEnd/>
+                        </a:ln>
+                      </wps:spPr>
+                      <wps:txbx>
+                        <w:txbxContent>
+                          <w:p>
+                            <w:pPr>
+                              <w:jc w:val="center"/>
+                              <w:rPr>
+                                <w:color w:val="FF5050"/>
+                                <w:sz w:val="44"/>
+                              </w:rPr>
+                            </w:pPr>
+                            <w:r>
+                              <w:rPr>
+                                <w:color w:val="FF5050"/>
+                                <w:sz w:val="44"/>
+                              </w:rPr>
+                              <w:t>Fake date for illustration only</w:t>
+                            </w:r>
+                          </w:p>
+                        </w:txbxContent>
+                      </wps:txbx>
+                      <wps:bodyPr rot="0" vert="horz" wrap="square" lIns="91440" tIns="45720" rIns="91440" bIns="45720" anchor="t" anchorCtr="0">
+                        <a:spAutoFit/>
+                      </wps:bodyPr>
+                    </wps:wsp>
+                  </a:graphicData>
+                </a:graphic>
+                <wp14:sizeRelH relativeFrom="margin">
+                  <wp14:pctWidth>0</wp14:pctWidth>
+                </wp14:sizeRelH>
+                <wp14:sizeRelV relativeFrom="margin">
+                  <wp14:pctHeight>20000</wp14:pctHeight>
+                </wp14:sizeRelV>
+              </wp:anchor>
+            </w:drawing>
+          </mc:Choice>
+          <mc:Fallback>
+            <w:pict>
+              <v:shape id="_x0000_s1028" type="#_x0000_t202" style="position:absolute;margin-left:11.95pt;margin-top:92.25pt;width:419.4pt;height:110.55pt;rotation:-1030923fd;z-index:251671552;visibility:visible;mso-wrap-style:square;mso-width-percent:0;mso-height-percent:200;mso-wrap-distance-left:9pt;mso-wrap-distance-top:0;mso-wrap-distance-right:9pt;mso-wrap-distance-bottom:0;mso-position-horizontal:absolute;mso-position-horizontal-relative:text;mso-position-vertical:absolute;mso-position-vertical-relative:text;mso-width-percent:0;mso-height-percent:200;mso-width-relative:margin;mso-height-relative:margin;v-text-anchor:top" o:gfxdata="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" filled="f" stroked="f">
+                <v:textbox style="mso-fit-shape-to-text:t">
+                  <w:txbxContent>
+                    <w:p>
+                      <w:pPr>
+                        <w:jc w:val="center"/>
+                        <w:rPr>
+                          <w:color w:val="FF5050"/>
+                          <w:sz w:val="44"/>
+                        </w:rPr>
+                      </w:pPr>
+                      <w:r>
+                        <w:rPr>
+                          <w:color w:val="FF5050"/>
+                          <w:sz w:val="44"/>
+                        </w:rPr>
+                        <w:t>Fake date for illustration only</w:t>
+                      </w:r>
+                    </w:p>
+                  </w:txbxContent>
+                </v:textbox>
+              </v:shape>
+            </w:pict>
+          </mc:Fallback>
+        </mc:AlternateContent>
+      </w:r>
       <w:r>
         <w:rPr>
           <w:noProof/>
@@ -7102,6 +7439,114 @@
           <w:noProof/>
           <w:lang w:eastAsia="zh-CN"/>
         </w:rPr>
+        <mc:AlternateContent>
+          <mc:Choice Requires="wps">
+            <w:drawing>
+              <wp:anchor distT="0" distB="0" distL="114300" distR="114300" simplePos="0" relativeHeight="251673600" behindDoc="0" locked="0" layoutInCell="1" allowOverlap="1" wp14:anchorId="70A7562C" wp14:editId="46D31240">
+                <wp:simplePos x="0" y="0"/>
+                <wp:positionH relativeFrom="column">
+                  <wp:posOffset>218440</wp:posOffset>
+                </wp:positionH>
+                <wp:positionV relativeFrom="paragraph">
+                  <wp:posOffset>1063625</wp:posOffset>
+                </wp:positionV>
+                <wp:extent cx="5326380" cy="1403985"/>
+                <wp:effectExtent l="0" t="685800" r="0" b="675640"/>
+                <wp:wrapNone/>
+                <wp:docPr id="12" name="Text Box 2"/>
+                <wp:cNvGraphicFramePr>
+                  <a:graphicFrameLocks xmlns:a="http://schemas.openxmlformats.org/drawingml/2006/main"/>
+                </wp:cNvGraphicFramePr>
+                <a:graphic xmlns:a="http://schemas.openxmlformats.org/drawingml/2006/main">
+                  <a:graphicData uri="http://schemas.microsoft.com/office/word/2010/wordprocessingShape">
+                    <wps:wsp>
+                      <wps:cNvSpPr txBox="1">
+                        <a:spLocks noChangeArrowheads="1"/>
+                      </wps:cNvSpPr>
+                      <wps:spPr bwMode="auto">
+                        <a:xfrm rot="20656162">
+                          <a:off x="0" y="0"/>
+                          <a:ext cx="5326380" cy="1403985"/>
+                        </a:xfrm>
+                        <a:prstGeom prst="rect">
+                          <a:avLst/>
+                        </a:prstGeom>
+                        <a:noFill/>
+                        <a:ln w="9525">
+                          <a:noFill/>
+                          <a:miter lim="800000"/>
+                          <a:headEnd/>
+                          <a:tailEnd/>
+                        </a:ln>
+                      </wps:spPr>
+                      <wps:txbx>
+                        <w:txbxContent>
+                          <w:p>
+                            <w:pPr>
+                              <w:jc w:val="center"/>
+                              <w:rPr>
+                                <w:color w:val="FF5050"/>
+                                <w:sz w:val="44"/>
+                              </w:rPr>
+                            </w:pPr>
+                            <w:r>
+                              <w:rPr>
+                                <w:color w:val="FF5050"/>
+                                <w:sz w:val="44"/>
+                              </w:rPr>
+                              <w:t>Fake date for illustration only</w:t>
+                            </w:r>
+                          </w:p>
+                        </w:txbxContent>
+                      </wps:txbx>
+                      <wps:bodyPr rot="0" vert="horz" wrap="square" lIns="91440" tIns="45720" rIns="91440" bIns="45720" anchor="t" anchorCtr="0">
+                        <a:spAutoFit/>
+                      </wps:bodyPr>
+                    </wps:wsp>
+                  </a:graphicData>
+                </a:graphic>
+                <wp14:sizeRelH relativeFrom="margin">
+                  <wp14:pctWidth>0</wp14:pctWidth>
+                </wp14:sizeRelH>
+                <wp14:sizeRelV relativeFrom="margin">
+                  <wp14:pctHeight>20000</wp14:pctHeight>
+                </wp14:sizeRelV>
+              </wp:anchor>
+            </w:drawing>
+          </mc:Choice>
+          <mc:Fallback>
+            <w:pict>
+              <v:shape id="_x0000_s1029" type="#_x0000_t202" style="position:absolute;margin-left:17.2pt;margin-top:83.75pt;width:419.4pt;height:110.55pt;rotation:-1030923fd;z-index:251673600;visibility:visible;mso-wrap-style:square;mso-width-percent:0;mso-height-percent:200;mso-wrap-distance-left:9pt;mso-wrap-distance-top:0;mso-wrap-distance-right:9pt;mso-wrap-distance-bottom:0;mso-position-horizontal:absolute;mso-position-horizontal-relative:text;mso-position-vertical:absolute;mso-position-vertical-relative:text;mso-width-percent:0;mso-height-percent:200;mso-width-relative:margin;mso-height-relative:margin;v-text-anchor:top" o:gfxdata="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" filled="f" stroked="f">
+                <v:textbox style="mso-fit-shape-to-text:t">
+                  <w:txbxContent>
+                    <w:p>
+                      <w:pPr>
+                        <w:jc w:val="center"/>
+                        <w:rPr>
+                          <w:color w:val="FF5050"/>
+                          <w:sz w:val="44"/>
+                        </w:rPr>
+                      </w:pPr>
+                      <w:r>
+                        <w:rPr>
+                          <w:color w:val="FF5050"/>
+                          <w:sz w:val="44"/>
+                        </w:rPr>
+                        <w:t>Fake date for illustration only</w:t>
+                      </w:r>
+                    </w:p>
+                  </w:txbxContent>
+                </v:textbox>
+              </v:shape>
+            </w:pict>
+          </mc:Fallback>
+        </mc:AlternateContent>
+      </w:r>
+      <w:r>
+        <w:rPr>
+          <w:noProof/>
+          <w:lang w:eastAsia="zh-CN"/>
+        </w:rPr>
         <w:drawing>
           <wp:inline distT="0" distB="0" distL="0" distR="0" wp14:anchorId="0BF04E48" wp14:editId="1CF7DC40">
             <wp:extent cx="5939790" cy="3299460"/>
@@ -7159,7 +7604,115 @@
     </w:p>
     <w:p>
       <w:r>
+        <w:rPr>
+          <w:noProof/>
+          <w:lang w:eastAsia="zh-CN"/>
+        </w:rPr>
         <w:lastRenderedPageBreak/>
+        <mc:AlternateContent>
+          <mc:Choice Requires="wps">
+            <w:drawing>
+              <wp:anchor distT="0" distB="0" distL="114300" distR="114300" simplePos="0" relativeHeight="251675648" behindDoc="0" locked="0" layoutInCell="1" allowOverlap="1" wp14:anchorId="1E1E2CD1" wp14:editId="542739FC">
+                <wp:simplePos x="0" y="0"/>
+                <wp:positionH relativeFrom="column">
+                  <wp:posOffset>151130</wp:posOffset>
+                </wp:positionH>
+                <wp:positionV relativeFrom="paragraph">
+                  <wp:posOffset>1094105</wp:posOffset>
+                </wp:positionV>
+                <wp:extent cx="5326380" cy="1403985"/>
+                <wp:effectExtent l="0" t="685800" r="0" b="675640"/>
+                <wp:wrapNone/>
+                <wp:docPr id="13" name="Text Box 2"/>
+                <wp:cNvGraphicFramePr>
+                  <a:graphicFrameLocks xmlns:a="http://schemas.openxmlformats.org/drawingml/2006/main"/>
+                </wp:cNvGraphicFramePr>
+                <a:graphic xmlns:a="http://schemas.openxmlformats.org/drawingml/2006/main">
+                  <a:graphicData uri="http://schemas.microsoft.com/office/word/2010/wordprocessingShape">
+                    <wps:wsp>
+                      <wps:cNvSpPr txBox="1">
+                        <a:spLocks noChangeArrowheads="1"/>
+                      </wps:cNvSpPr>
+                      <wps:spPr bwMode="auto">
+                        <a:xfrm rot="20656162">
+                          <a:off x="0" y="0"/>
+                          <a:ext cx="5326380" cy="1403985"/>
+                        </a:xfrm>
+                        <a:prstGeom prst="rect">
+                          <a:avLst/>
+                        </a:prstGeom>
+                        <a:noFill/>
+                        <a:ln w="9525">
+                          <a:noFill/>
+                          <a:miter lim="800000"/>
+                          <a:headEnd/>
+                          <a:tailEnd/>
+                        </a:ln>
+                      </wps:spPr>
+                      <wps:txbx>
+                        <w:txbxContent>
+                          <w:p>
+                            <w:pPr>
+                              <w:jc w:val="center"/>
+                              <w:rPr>
+                                <w:color w:val="FF5050"/>
+                                <w:sz w:val="44"/>
+                              </w:rPr>
+                            </w:pPr>
+                            <w:r>
+                              <w:rPr>
+                                <w:color w:val="FF5050"/>
+                                <w:sz w:val="44"/>
+                              </w:rPr>
+                              <w:t>Fake date for illustration only</w:t>
+                            </w:r>
+                          </w:p>
+                        </w:txbxContent>
+                      </wps:txbx>
+                      <wps:bodyPr rot="0" vert="horz" wrap="square" lIns="91440" tIns="45720" rIns="91440" bIns="45720" anchor="t" anchorCtr="0">
+                        <a:spAutoFit/>
+                      </wps:bodyPr>
+                    </wps:wsp>
+                  </a:graphicData>
+                </a:graphic>
+                <wp14:sizeRelH relativeFrom="margin">
+                  <wp14:pctWidth>0</wp14:pctWidth>
+                </wp14:sizeRelH>
+                <wp14:sizeRelV relativeFrom="margin">
+                  <wp14:pctHeight>20000</wp14:pctHeight>
+                </wp14:sizeRelV>
+              </wp:anchor>
+            </w:drawing>
+          </mc:Choice>
+          <mc:Fallback>
+            <w:pict>
+              <v:shape id="_x0000_s1030" type="#_x0000_t202" style="position:absolute;margin-left:11.9pt;margin-top:86.15pt;width:419.4pt;height:110.55pt;rotation:-1030923fd;z-index:251675648;visibility:visible;mso-wrap-style:square;mso-width-percent:0;mso-height-percent:200;mso-wrap-distance-left:9pt;mso-wrap-distance-top:0;mso-wrap-distance-right:9pt;mso-wrap-distance-bottom:0;mso-position-horizontal:absolute;mso-position-horizontal-relative:text;mso-position-vertical:absolute;mso-position-vertical-relative:text;mso-width-percent:0;mso-height-percent:200;mso-width-relative:margin;mso-height-relative:margin;v-text-anchor:top" o:gfxdata="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" filled="f" stroked="f">
+                <v:textbox style="mso-fit-shape-to-text:t">
+                  <w:txbxContent>
+                    <w:p>
+                      <w:pPr>
+                        <w:jc w:val="center"/>
+                        <w:rPr>
+                          <w:color w:val="FF5050"/>
+                          <w:sz w:val="44"/>
+                        </w:rPr>
+                      </w:pPr>
+                      <w:r>
+                        <w:rPr>
+                          <w:color w:val="FF5050"/>
+                          <w:sz w:val="44"/>
+                        </w:rPr>
+                        <w:t>Fake date for illustration only</w:t>
+                      </w:r>
+                    </w:p>
+                  </w:txbxContent>
+                </v:textbox>
+              </v:shape>
+            </w:pict>
+          </mc:Fallback>
+        </mc:AlternateContent>
+      </w:r>
+      <w:r>
         <w:t>Figure 2a: User prevalence, per anatomical class, gender, and database in an inpatient setting.</w:t>
       </w:r>
       <w:r>
@@ -7235,6 +7788,114 @@
           <w:noProof/>
           <w:lang w:eastAsia="zh-CN"/>
         </w:rPr>
+        <mc:AlternateContent>
+          <mc:Choice Requires="wps">
+            <w:drawing>
+              <wp:anchor distT="0" distB="0" distL="114300" distR="114300" simplePos="0" relativeHeight="251677696" behindDoc="0" locked="0" layoutInCell="1" allowOverlap="1" wp14:anchorId="5956634C" wp14:editId="67535DCD">
+                <wp:simplePos x="0" y="0"/>
+                <wp:positionH relativeFrom="column">
+                  <wp:posOffset>2049</wp:posOffset>
+                </wp:positionH>
+                <wp:positionV relativeFrom="paragraph">
+                  <wp:posOffset>1031876</wp:posOffset>
+                </wp:positionV>
+                <wp:extent cx="5326380" cy="1403985"/>
+                <wp:effectExtent l="0" t="685800" r="0" b="675640"/>
+                <wp:wrapNone/>
+                <wp:docPr id="14" name="Text Box 2"/>
+                <wp:cNvGraphicFramePr>
+                  <a:graphicFrameLocks xmlns:a="http://schemas.openxmlformats.org/drawingml/2006/main"/>
+                </wp:cNvGraphicFramePr>
+                <a:graphic xmlns:a="http://schemas.openxmlformats.org/drawingml/2006/main">
+                  <a:graphicData uri="http://schemas.microsoft.com/office/word/2010/wordprocessingShape">
+                    <wps:wsp>
+                      <wps:cNvSpPr txBox="1">
+                        <a:spLocks noChangeArrowheads="1"/>
+                      </wps:cNvSpPr>
+                      <wps:spPr bwMode="auto">
+                        <a:xfrm rot="20656162">
+                          <a:off x="0" y="0"/>
+                          <a:ext cx="5326380" cy="1403985"/>
+                        </a:xfrm>
+                        <a:prstGeom prst="rect">
+                          <a:avLst/>
+                        </a:prstGeom>
+                        <a:noFill/>
+                        <a:ln w="9525">
+                          <a:noFill/>
+                          <a:miter lim="800000"/>
+                          <a:headEnd/>
+                          <a:tailEnd/>
+                        </a:ln>
+                      </wps:spPr>
+                      <wps:txbx>
+                        <w:txbxContent>
+                          <w:p>
+                            <w:pPr>
+                              <w:jc w:val="center"/>
+                              <w:rPr>
+                                <w:color w:val="FF5050"/>
+                                <w:sz w:val="44"/>
+                              </w:rPr>
+                            </w:pPr>
+                            <w:r>
+                              <w:rPr>
+                                <w:color w:val="FF5050"/>
+                                <w:sz w:val="44"/>
+                              </w:rPr>
+                              <w:t>Fake date for illustration only</w:t>
+                            </w:r>
+                          </w:p>
+                        </w:txbxContent>
+                      </wps:txbx>
+                      <wps:bodyPr rot="0" vert="horz" wrap="square" lIns="91440" tIns="45720" rIns="91440" bIns="45720" anchor="t" anchorCtr="0">
+                        <a:spAutoFit/>
+                      </wps:bodyPr>
+                    </wps:wsp>
+                  </a:graphicData>
+                </a:graphic>
+                <wp14:sizeRelH relativeFrom="margin">
+                  <wp14:pctWidth>0</wp14:pctWidth>
+                </wp14:sizeRelH>
+                <wp14:sizeRelV relativeFrom="margin">
+                  <wp14:pctHeight>20000</wp14:pctHeight>
+                </wp14:sizeRelV>
+              </wp:anchor>
+            </w:drawing>
+          </mc:Choice>
+          <mc:Fallback>
+            <w:pict>
+              <v:shape id="_x0000_s1031" type="#_x0000_t202" style="position:absolute;margin-left:.15pt;margin-top:81.25pt;width:419.4pt;height:110.55pt;rotation:-1030923fd;z-index:251677696;visibility:visible;mso-wrap-style:square;mso-width-percent:0;mso-height-percent:200;mso-wrap-distance-left:9pt;mso-wrap-distance-top:0;mso-wrap-distance-right:9pt;mso-wrap-distance-bottom:0;mso-position-horizontal:absolute;mso-position-horizontal-relative:text;mso-position-vertical:absolute;mso-position-vertical-relative:text;mso-width-percent:0;mso-height-percent:200;mso-width-relative:margin;mso-height-relative:margin;v-text-anchor:top" o:gfxdata="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" filled="f" stroked="f">
+                <v:textbox style="mso-fit-shape-to-text:t">
+                  <w:txbxContent>
+                    <w:p>
+                      <w:pPr>
+                        <w:jc w:val="center"/>
+                        <w:rPr>
+                          <w:color w:val="FF5050"/>
+                          <w:sz w:val="44"/>
+                        </w:rPr>
+                      </w:pPr>
+                      <w:r>
+                        <w:rPr>
+                          <w:color w:val="FF5050"/>
+                          <w:sz w:val="44"/>
+                        </w:rPr>
+                        <w:t>Fake date for illustration only</w:t>
+                      </w:r>
+                    </w:p>
+                  </w:txbxContent>
+                </v:textbox>
+              </v:shape>
+            </w:pict>
+          </mc:Fallback>
+        </mc:AlternateContent>
+      </w:r>
+      <w:r>
+        <w:rPr>
+          <w:noProof/>
+          <w:lang w:eastAsia="zh-CN"/>
+        </w:rPr>
         <w:drawing>
           <wp:inline distT="0" distB="0" distL="0" distR="0" wp14:anchorId="15914B90" wp14:editId="124D90CB">
             <wp:extent cx="5943600" cy="3305175"/>
@@ -7288,9 +7949,117 @@
     <w:p/>
     <w:p/>
     <w:p>
+      <w:r>
+        <w:rPr>
+          <w:noProof/>
+          <w:lang w:eastAsia="zh-CN"/>
+        </w:rPr>
+        <w:lastRenderedPageBreak/>
+        <mc:AlternateContent>
+          <mc:Choice Requires="wps">
+            <w:drawing>
+              <wp:anchor distT="0" distB="0" distL="114300" distR="114300" simplePos="0" relativeHeight="251679744" behindDoc="0" locked="0" layoutInCell="1" allowOverlap="1" wp14:anchorId="666352E6" wp14:editId="2B2D2CAA">
+                <wp:simplePos x="0" y="0"/>
+                <wp:positionH relativeFrom="column">
+                  <wp:posOffset>-14461</wp:posOffset>
+                </wp:positionH>
+                <wp:positionV relativeFrom="paragraph">
+                  <wp:posOffset>1998345</wp:posOffset>
+                </wp:positionV>
+                <wp:extent cx="5326380" cy="1403985"/>
+                <wp:effectExtent l="0" t="685800" r="0" b="675640"/>
+                <wp:wrapNone/>
+                <wp:docPr id="15" name="Text Box 2"/>
+                <wp:cNvGraphicFramePr>
+                  <a:graphicFrameLocks xmlns:a="http://schemas.openxmlformats.org/drawingml/2006/main"/>
+                </wp:cNvGraphicFramePr>
+                <a:graphic xmlns:a="http://schemas.openxmlformats.org/drawingml/2006/main">
+                  <a:graphicData uri="http://schemas.microsoft.com/office/word/2010/wordprocessingShape">
+                    <wps:wsp>
+                      <wps:cNvSpPr txBox="1">
+                        <a:spLocks noChangeArrowheads="1"/>
+                      </wps:cNvSpPr>
+                      <wps:spPr bwMode="auto">
+                        <a:xfrm rot="20656162">
+                          <a:off x="0" y="0"/>
+                          <a:ext cx="5326380" cy="1403985"/>
+                        </a:xfrm>
+                        <a:prstGeom prst="rect">
+                          <a:avLst/>
+                        </a:prstGeom>
+                        <a:noFill/>
+                        <a:ln w="9525">
+                          <a:noFill/>
+                          <a:miter lim="800000"/>
+                          <a:headEnd/>
+                          <a:tailEnd/>
+                        </a:ln>
+                      </wps:spPr>
+                      <wps:txbx>
+                        <w:txbxContent>
+                          <w:p>
+                            <w:pPr>
+                              <w:jc w:val="center"/>
+                              <w:rPr>
+                                <w:color w:val="FF5050"/>
+                                <w:sz w:val="44"/>
+                              </w:rPr>
+                            </w:pPr>
+                            <w:r>
+                              <w:rPr>
+                                <w:color w:val="FF5050"/>
+                                <w:sz w:val="44"/>
+                              </w:rPr>
+                              <w:t>Fake date for illustration only</w:t>
+                            </w:r>
+                          </w:p>
+                        </w:txbxContent>
+                      </wps:txbx>
+                      <wps:bodyPr rot="0" vert="horz" wrap="square" lIns="91440" tIns="45720" rIns="91440" bIns="45720" anchor="t" anchorCtr="0">
+                        <a:spAutoFit/>
+                      </wps:bodyPr>
+                    </wps:wsp>
+                  </a:graphicData>
+                </a:graphic>
+                <wp14:sizeRelH relativeFrom="margin">
+                  <wp14:pctWidth>0</wp14:pctWidth>
+                </wp14:sizeRelH>
+                <wp14:sizeRelV relativeFrom="margin">
+                  <wp14:pctHeight>20000</wp14:pctHeight>
+                </wp14:sizeRelV>
+              </wp:anchor>
+            </w:drawing>
+          </mc:Choice>
+          <mc:Fallback>
+            <w:pict>
+              <v:shape id="_x0000_s1032" type="#_x0000_t202" style="position:absolute;margin-left:-1.15pt;margin-top:157.35pt;width:419.4pt;height:110.55pt;rotation:-1030923fd;z-index:251679744;visibility:visible;mso-wrap-style:square;mso-width-percent:0;mso-height-percent:200;mso-wrap-distance-left:9pt;mso-wrap-distance-top:0;mso-wrap-distance-right:9pt;mso-wrap-distance-bottom:0;mso-position-horizontal:absolute;mso-position-horizontal-relative:text;mso-position-vertical:absolute;mso-position-vertical-relative:text;mso-width-percent:0;mso-height-percent:200;mso-width-relative:margin;mso-height-relative:margin;v-text-anchor:top" o:gfxdata="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" filled="f" stroked="f">
+                <v:textbox style="mso-fit-shape-to-text:t">
+                  <w:txbxContent>
+                    <w:p>
+                      <w:pPr>
+                        <w:jc w:val="center"/>
+                        <w:rPr>
+                          <w:color w:val="FF5050"/>
+                          <w:sz w:val="44"/>
+                        </w:rPr>
+                      </w:pPr>
+                      <w:r>
+                        <w:rPr>
+                          <w:color w:val="FF5050"/>
+                          <w:sz w:val="44"/>
+                        </w:rPr>
+                        <w:t>Fake date for illustration only</w:t>
+                      </w:r>
+                    </w:p>
+                  </w:txbxContent>
+                </v:textbox>
+              </v:shape>
+            </w:pict>
+          </mc:Fallback>
+        </mc:AlternateContent>
+      </w:r>
       <w:proofErr w:type="gramStart"/>
       <w:r>
-        <w:lastRenderedPageBreak/>
         <w:t xml:space="preserve">Figures </w:t>
       </w:r>
       <w:r>
@@ -7394,6 +8163,115 @@
       <w:proofErr w:type="gramEnd"/>
     </w:p>
     <w:p>
+      <w:bookmarkStart w:id="17" w:name="_GoBack"/>
+      <w:r>
+        <w:rPr>
+          <w:noProof/>
+          <w:lang w:eastAsia="zh-CN"/>
+        </w:rPr>
+        <mc:AlternateContent>
+          <mc:Choice Requires="wps">
+            <w:drawing>
+              <wp:anchor distT="0" distB="0" distL="114300" distR="114300" simplePos="0" relativeHeight="251681792" behindDoc="0" locked="0" layoutInCell="1" allowOverlap="1" wp14:anchorId="51193090" wp14:editId="4E68F288">
+                <wp:simplePos x="0" y="0"/>
+                <wp:positionH relativeFrom="column">
+                  <wp:posOffset>-175895</wp:posOffset>
+                </wp:positionH>
+                <wp:positionV relativeFrom="paragraph">
+                  <wp:posOffset>2307588</wp:posOffset>
+                </wp:positionV>
+                <wp:extent cx="5326380" cy="1403985"/>
+                <wp:effectExtent l="0" t="685800" r="0" b="675640"/>
+                <wp:wrapNone/>
+                <wp:docPr id="16" name="Text Box 2"/>
+                <wp:cNvGraphicFramePr>
+                  <a:graphicFrameLocks xmlns:a="http://schemas.openxmlformats.org/drawingml/2006/main"/>
+                </wp:cNvGraphicFramePr>
+                <a:graphic xmlns:a="http://schemas.openxmlformats.org/drawingml/2006/main">
+                  <a:graphicData uri="http://schemas.microsoft.com/office/word/2010/wordprocessingShape">
+                    <wps:wsp>
+                      <wps:cNvSpPr txBox="1">
+                        <a:spLocks noChangeArrowheads="1"/>
+                      </wps:cNvSpPr>
+                      <wps:spPr bwMode="auto">
+                        <a:xfrm rot="20656162">
+                          <a:off x="0" y="0"/>
+                          <a:ext cx="5326380" cy="1403985"/>
+                        </a:xfrm>
+                        <a:prstGeom prst="rect">
+                          <a:avLst/>
+                        </a:prstGeom>
+                        <a:noFill/>
+                        <a:ln w="9525">
+                          <a:noFill/>
+                          <a:miter lim="800000"/>
+                          <a:headEnd/>
+                          <a:tailEnd/>
+                        </a:ln>
+                      </wps:spPr>
+                      <wps:txbx>
+                        <w:txbxContent>
+                          <w:p>
+                            <w:pPr>
+                              <w:jc w:val="center"/>
+                              <w:rPr>
+                                <w:color w:val="FF5050"/>
+                                <w:sz w:val="44"/>
+                              </w:rPr>
+                            </w:pPr>
+                            <w:r>
+                              <w:rPr>
+                                <w:color w:val="FF5050"/>
+                                <w:sz w:val="44"/>
+                              </w:rPr>
+                              <w:t>Fake date for illustration only</w:t>
+                            </w:r>
+                          </w:p>
+                        </w:txbxContent>
+                      </wps:txbx>
+                      <wps:bodyPr rot="0" vert="horz" wrap="square" lIns="91440" tIns="45720" rIns="91440" bIns="45720" anchor="t" anchorCtr="0">
+                        <a:spAutoFit/>
+                      </wps:bodyPr>
+                    </wps:wsp>
+                  </a:graphicData>
+                </a:graphic>
+                <wp14:sizeRelH relativeFrom="margin">
+                  <wp14:pctWidth>0</wp14:pctWidth>
+                </wp14:sizeRelH>
+                <wp14:sizeRelV relativeFrom="margin">
+                  <wp14:pctHeight>20000</wp14:pctHeight>
+                </wp14:sizeRelV>
+              </wp:anchor>
+            </w:drawing>
+          </mc:Choice>
+          <mc:Fallback>
+            <w:pict>
+              <v:shape id="_x0000_s1033" type="#_x0000_t202" style="position:absolute;margin-left:-13.85pt;margin-top:181.7pt;width:419.4pt;height:110.55pt;rotation:-1030923fd;z-index:251681792;visibility:visible;mso-wrap-style:square;mso-width-percent:0;mso-height-percent:200;mso-wrap-distance-left:9pt;mso-wrap-distance-top:0;mso-wrap-distance-right:9pt;mso-wrap-distance-bottom:0;mso-position-horizontal:absolute;mso-position-horizontal-relative:text;mso-position-vertical:absolute;mso-position-vertical-relative:text;mso-width-percent:0;mso-height-percent:200;mso-width-relative:margin;mso-height-relative:margin;v-text-anchor:top" o:gfxdata="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" filled="f" stroked="f">
+                <v:textbox style="mso-fit-shape-to-text:t">
+                  <w:txbxContent>
+                    <w:p>
+                      <w:pPr>
+                        <w:jc w:val="center"/>
+                        <w:rPr>
+                          <w:color w:val="FF5050"/>
+                          <w:sz w:val="44"/>
+                        </w:rPr>
+                      </w:pPr>
+                      <w:r>
+                        <w:rPr>
+                          <w:color w:val="FF5050"/>
+                          <w:sz w:val="44"/>
+                        </w:rPr>
+                        <w:t>Fake date for illustration only</w:t>
+                      </w:r>
+                    </w:p>
+                  </w:txbxContent>
+                </v:textbox>
+              </v:shape>
+            </w:pict>
+          </mc:Fallback>
+        </mc:AlternateContent>
+      </w:r>
       <w:r>
         <w:rPr>
           <w:noProof/>
@@ -7449,58 +8327,17 @@
         </w:drawing>
       </w:r>
     </w:p>
+    <w:bookmarkEnd w:id="17"/>
     <w:p/>
     <w:p/>
     <w:p>
       <w:pPr>
         <w:pStyle w:val="Heading1"/>
       </w:pPr>
-      <w:bookmarkStart w:id="17" w:name="_Toc429484229"/>
+      <w:bookmarkStart w:id="18" w:name="_Toc429484229"/>
       <w:r>
         <w:lastRenderedPageBreak/>
         <w:t>References</w:t>
-      </w:r>
-      <w:bookmarkEnd w:id="17"/>
-    </w:p>
-    <w:p>
-      <w:pPr>
-        <w:spacing w:after="0" w:line="240" w:lineRule="auto"/>
-        <w:rPr>
-          <w:rFonts w:ascii="Calibri" w:hAnsi="Calibri" w:cs="Calibri"/>
-          <w:noProof/>
-        </w:rPr>
-      </w:pPr>
-      <w:r>
-        <w:fldChar w:fldCharType="begin"/>
-      </w:r>
-      <w:r>
-        <w:instrText xml:space="preserve"> ADDIN EN.REFLIST </w:instrText>
-      </w:r>
-      <w:r>
-        <w:fldChar w:fldCharType="separate"/>
-      </w:r>
-      <w:bookmarkStart w:id="18" w:name="_ENREF_1"/>
-      <w:r>
-        <w:rPr>
-          <w:rFonts w:ascii="Calibri" w:hAnsi="Calibri" w:cs="Calibri"/>
-          <w:noProof/>
-        </w:rPr>
-        <w:t>1 Sturkenboom MC, Verhamme KM, Nicolosi A, et al. Drug use in children: cohort study in three European countries. BMJ (Clinical research ed). 2008;</w:t>
-      </w:r>
-      <w:r>
-        <w:rPr>
-          <w:rFonts w:ascii="Calibri" w:hAnsi="Calibri" w:cs="Calibri"/>
-          <w:b/>
-          <w:noProof/>
-        </w:rPr>
-        <w:t>337</w:t>
-      </w:r>
-      <w:r>
-        <w:rPr>
-          <w:rFonts w:ascii="Calibri" w:hAnsi="Calibri" w:cs="Calibri"/>
-          <w:noProof/>
-        </w:rPr>
-        <w:t>:a2245.</w:t>
       </w:r>
       <w:bookmarkEnd w:id="18"/>
     </w:p>
@@ -7512,13 +8349,22 @@
           <w:noProof/>
         </w:rPr>
       </w:pPr>
-      <w:bookmarkStart w:id="19" w:name="_ENREF_2"/>
+      <w:r>
+        <w:fldChar w:fldCharType="begin"/>
+      </w:r>
+      <w:r>
+        <w:instrText xml:space="preserve"> ADDIN EN.REFLIST </w:instrText>
+      </w:r>
+      <w:r>
+        <w:fldChar w:fldCharType="separate"/>
+      </w:r>
+      <w:bookmarkStart w:id="19" w:name="_ENREF_1"/>
       <w:r>
         <w:rPr>
           <w:rFonts w:ascii="Calibri" w:hAnsi="Calibri" w:cs="Calibri"/>
           <w:noProof/>
         </w:rPr>
-        <w:t>2 Chan EW, Lau WC, Leung WK, et al. Prevention of Dabigatran-Related Gastrointestinal Bleeding With Gastroprotective Agents: A Population-Based Study. Gastroenterology. 2015 Sep;</w:t>
+        <w:t>1 Sturkenboom MC, Verhamme KM, Nicolosi A, et al. Drug use in children: cohort study in three European countries. BMJ (Clinical research ed). 2008;</w:t>
       </w:r>
       <w:r>
         <w:rPr>
@@ -7526,14 +8372,14 @@
           <w:b/>
           <w:noProof/>
         </w:rPr>
-        <w:t>149</w:t>
+        <w:t>337</w:t>
       </w:r>
       <w:r>
         <w:rPr>
           <w:rFonts w:ascii="Calibri" w:hAnsi="Calibri" w:cs="Calibri"/>
           <w:noProof/>
         </w:rPr>
-        <w:t>(3):586-95 e3.</w:t>
+        <w:t>:a2245.</w:t>
       </w:r>
       <w:bookmarkEnd w:id="19"/>
     </w:p>
@@ -7545,13 +8391,13 @@
           <w:noProof/>
         </w:rPr>
       </w:pPr>
-      <w:bookmarkStart w:id="20" w:name="_ENREF_3"/>
+      <w:bookmarkStart w:id="20" w:name="_ENREF_2"/>
       <w:r>
         <w:rPr>
           <w:rFonts w:ascii="Calibri" w:hAnsi="Calibri" w:cs="Calibri"/>
           <w:noProof/>
         </w:rPr>
-        <w:t>3 Chui CS, Man KK, Cheng CL, et al. An investigation of the potential association between retinal detachment and oral fluoroquinolones: a self-controlled case series study. The Journal of antimicrobial chemotherapy. 2014 Sep;</w:t>
+        <w:t>2 Chan EW, Lau WC, Leung WK, et al. Prevention of Dabigatran-Related Gastrointestinal Bleeding With Gastroprotective Agents: A Population-Based Study. Gastroenterology. 2015 Sep;</w:t>
       </w:r>
       <w:r>
         <w:rPr>
@@ -7559,14 +8405,14 @@
           <w:b/>
           <w:noProof/>
         </w:rPr>
-        <w:t>69</w:t>
+        <w:t>149</w:t>
       </w:r>
       <w:r>
         <w:rPr>
           <w:rFonts w:ascii="Calibri" w:hAnsi="Calibri" w:cs="Calibri"/>
           <w:noProof/>
         </w:rPr>
-        <w:t>(9):2563-7.</w:t>
+        <w:t>(3):586-95 e3.</w:t>
       </w:r>
       <w:bookmarkEnd w:id="20"/>
     </w:p>
@@ -7578,7 +8424,40 @@
           <w:noProof/>
         </w:rPr>
       </w:pPr>
-      <w:bookmarkStart w:id="21" w:name="_ENREF_4"/>
+      <w:bookmarkStart w:id="21" w:name="_ENREF_3"/>
+      <w:r>
+        <w:rPr>
+          <w:rFonts w:ascii="Calibri" w:hAnsi="Calibri" w:cs="Calibri"/>
+          <w:noProof/>
+        </w:rPr>
+        <w:t>3 Chui CS, Man KK, Cheng CL, et al. An investigation of the potential association between retinal detachment and oral fluoroquinolones: a self-controlled case series study. The Journal of antimicrobial chemotherapy. 2014 Sep;</w:t>
+      </w:r>
+      <w:r>
+        <w:rPr>
+          <w:rFonts w:ascii="Calibri" w:hAnsi="Calibri" w:cs="Calibri"/>
+          <w:b/>
+          <w:noProof/>
+        </w:rPr>
+        <w:t>69</w:t>
+      </w:r>
+      <w:r>
+        <w:rPr>
+          <w:rFonts w:ascii="Calibri" w:hAnsi="Calibri" w:cs="Calibri"/>
+          <w:noProof/>
+        </w:rPr>
+        <w:t>(9):2563-7.</w:t>
+      </w:r>
+      <w:bookmarkEnd w:id="21"/>
+    </w:p>
+    <w:p>
+      <w:pPr>
+        <w:spacing w:after="0" w:line="240" w:lineRule="auto"/>
+        <w:rPr>
+          <w:rFonts w:ascii="Calibri" w:hAnsi="Calibri" w:cs="Calibri"/>
+          <w:noProof/>
+        </w:rPr>
+      </w:pPr>
+      <w:bookmarkStart w:id="22" w:name="_ENREF_4"/>
       <w:r>
         <w:rPr>
           <w:rFonts w:ascii="Calibri" w:hAnsi="Calibri" w:cs="Calibri"/>
@@ -7601,7 +8480,7 @@
         </w:rPr>
         <w:t>(1):40-8.</w:t>
       </w:r>
-      <w:bookmarkEnd w:id="21"/>
+      <w:bookmarkEnd w:id="22"/>
     </w:p>
     <w:p>
       <w:pPr>
@@ -7611,7 +8490,7 @@
           <w:noProof/>
         </w:rPr>
       </w:pPr>
-      <w:bookmarkStart w:id="22" w:name="_ENREF_5"/>
+      <w:bookmarkStart w:id="23" w:name="_ENREF_5"/>
       <w:r>
         <w:rPr>
           <w:rFonts w:ascii="Calibri" w:hAnsi="Calibri" w:cs="Calibri"/>
@@ -7619,7 +8498,7 @@
         </w:rPr>
         <w:t>5 Rose K, Stötter H. ICH E 11: clinical investigation of medicinal products in the paediatric population. In: Rose K, JN vdA, editors. Guide to paediatric clinical research. Basel: KArger; 2007. p. 33-7.</w:t>
       </w:r>
-      <w:bookmarkEnd w:id="22"/>
+      <w:bookmarkEnd w:id="23"/>
     </w:p>
     <w:p>
       <w:pPr>
@@ -7634,8 +8513,6 @@
       <w:r>
         <w:fldChar w:fldCharType="end"/>
       </w:r>
-      <w:bookmarkStart w:id="23" w:name="_GoBack"/>
-      <w:bookmarkEnd w:id="23"/>
     </w:p>
     <w:sectPr>
       <w:pgSz w:w="12240" w:h="15840"/>
@@ -10050,7 +10927,7 @@
 </file>
 
 <file path=customXml/itemProps1.xml><?xml version="1.0" encoding="utf-8"?>
-<ds:datastoreItem xmlns:ds="http://schemas.openxmlformats.org/officeDocument/2006/customXml" ds:itemID="{9A06E6B8-0474-4AFC-8EDC-363A21484799}">
+<ds:datastoreItem xmlns:ds="http://schemas.openxmlformats.org/officeDocument/2006/customXml" ds:itemID="{F69EA1FE-EC25-4EEB-85B7-9ABCE2096E97}">
   <ds:schemaRefs>
     <ds:schemaRef ds:uri="http://schemas.openxmlformats.org/officeDocument/2006/bibliography"/>
   </ds:schemaRefs>

</xml_diff>